<commit_message>
Update Export document: fix comment, decimal numbers and BM_LapDat
</commit_message>
<xml_diff>
--- a/server/src/public/templates/BM_Betong/BM_Betong.NghiemThu.docx
+++ b/server/src/public/templates/BM_Betong/BM_Betong.NghiemThu.docx
@@ -1,6 +1,6 @@
 
 <file path=word/document.xml><?xml version="1.0" encoding="utf-8"?>
-<w:document xmlns:wpc="http://schemas.microsoft.com/office/word/2010/wordprocessingCanvas" xmlns:cx="http://schemas.microsoft.com/office/drawing/2014/chartex" xmlns:cx1="http://schemas.microsoft.com/office/drawing/2015/9/8/chartex" xmlns:cx2="http://schemas.microsoft.com/office/drawing/2015/10/21/chartex" xmlns:cx3="http://schemas.microsoft.com/office/drawing/2016/5/9/chartex" xmlns:cx4="http://schemas.microsoft.com/office/drawing/2016/5/10/chartex" xmlns:cx5="http://schemas.microsoft.com/office/drawing/2016/5/11/chartex" xmlns:cx6="http://schemas.microsoft.com/office/drawing/2016/5/12/chartex" xmlns:cx7="http://schemas.microsoft.com/office/drawing/2016/5/13/chartex" xmlns:cx8="http://schemas.microsoft.com/office/drawing/2016/5/14/chartex" xmlns:mc="http://schemas.openxmlformats.org/markup-compatibility/2006" xmlns:aink="http://schemas.microsoft.com/office/drawing/2016/ink" xmlns:am3d="http://schemas.microsoft.com/office/drawing/2017/model3d" xmlns:o="urn:schemas-microsoft-com:office:office" xmlns:oel="http://schemas.microsoft.com/office/2019/extlst" xmlns:r="http://schemas.openxmlformats.org/officeDocument/2006/relationships" xmlns:m="http://schemas.openxmlformats.org/officeDocument/2006/math" xmlns:v="urn:schemas-microsoft-com:vml" xmlns:wp14="http://schemas.microsoft.com/office/word/2010/wordprocessingDrawing" xmlns:wp="http://schemas.openxmlformats.org/drawingml/2006/wordprocessingDrawing" xmlns:w10="urn:schemas-microsoft-com:office:word" xmlns:w="http://schemas.openxmlformats.org/wordprocessingml/2006/main" xmlns:w14="http://schemas.microsoft.com/office/word/2010/wordml" xmlns:w15="http://schemas.microsoft.com/office/word/2012/wordml" xmlns:w16cex="http://schemas.microsoft.com/office/word/2018/wordml/cex" xmlns:w16cid="http://schemas.microsoft.com/office/word/2016/wordml/cid" xmlns:w16="http://schemas.microsoft.com/office/word/2018/wordml" xmlns:w16du="http://schemas.microsoft.com/office/word/2023/wordml/word16du" xmlns:w16sdtdh="http://schemas.microsoft.com/office/word/2020/wordml/sdtdatahash" xmlns:w16se="http://schemas.microsoft.com/office/word/2015/wordml/symex" xmlns:wpg="http://schemas.microsoft.com/office/word/2010/wordprocessingGroup" xmlns:wpi="http://schemas.microsoft.com/office/word/2010/wordprocessingInk" xmlns:wne="http://schemas.microsoft.com/office/word/2006/wordml" xmlns:wps="http://schemas.microsoft.com/office/word/2010/wordprocessingShape" mc:Ignorable="w14 w15 w16se w16cid w16 w16cex w16sdtdh wp14">
+<w:document xmlns:wpc="http://schemas.microsoft.com/office/word/2010/wordprocessingCanvas" xmlns:cx="http://schemas.microsoft.com/office/drawing/2014/chartex" xmlns:cx1="http://schemas.microsoft.com/office/drawing/2015/9/8/chartex" xmlns:cx2="http://schemas.microsoft.com/office/drawing/2015/10/21/chartex" xmlns:cx3="http://schemas.microsoft.com/office/drawing/2016/5/9/chartex" xmlns:cx4="http://schemas.microsoft.com/office/drawing/2016/5/10/chartex" xmlns:cx5="http://schemas.microsoft.com/office/drawing/2016/5/11/chartex" xmlns:cx6="http://schemas.microsoft.com/office/drawing/2016/5/12/chartex" xmlns:cx7="http://schemas.microsoft.com/office/drawing/2016/5/13/chartex" xmlns:cx8="http://schemas.microsoft.com/office/drawing/2016/5/14/chartex" xmlns:mc="http://schemas.openxmlformats.org/markup-compatibility/2006" xmlns:aink="http://schemas.microsoft.com/office/drawing/2016/ink" xmlns:am3d="http://schemas.microsoft.com/office/drawing/2017/model3d" xmlns:o="urn:schemas-microsoft-com:office:office" xmlns:oel="http://schemas.microsoft.com/office/2019/extlst" xmlns:r="http://schemas.openxmlformats.org/officeDocument/2006/relationships" xmlns:m="http://schemas.openxmlformats.org/officeDocument/2006/math" xmlns:v="urn:schemas-microsoft-com:vml" xmlns:wp14="http://schemas.microsoft.com/office/word/2010/wordprocessingDrawing" xmlns:wp="http://schemas.openxmlformats.org/drawingml/2006/wordprocessingDrawing" xmlns:w10="urn:schemas-microsoft-com:office:word" xmlns:w="http://schemas.openxmlformats.org/wordprocessingml/2006/main" xmlns:w14="http://schemas.microsoft.com/office/word/2010/wordml" xmlns:w15="http://schemas.microsoft.com/office/word/2012/wordml" xmlns:w16cex="http://schemas.microsoft.com/office/word/2018/wordml/cex" xmlns:w16cid="http://schemas.microsoft.com/office/word/2016/wordml/cid" xmlns:w16="http://schemas.microsoft.com/office/word/2018/wordml" xmlns:w16sdtdh="http://schemas.microsoft.com/office/word/2020/wordml/sdtdatahash" xmlns:w16se="http://schemas.microsoft.com/office/word/2015/wordml/symex" xmlns:wpg="http://schemas.microsoft.com/office/word/2010/wordprocessingGroup" xmlns:wpi="http://schemas.microsoft.com/office/word/2010/wordprocessingInk" xmlns:wne="http://schemas.microsoft.com/office/word/2006/wordml" xmlns:wps="http://schemas.microsoft.com/office/word/2010/wordprocessingShape" mc:Ignorable="w14 w15 w16se w16cid w16 w16cex w16sdtdh wp14">
   <w:body>
     <w:p>
       <w:pPr>
@@ -676,7 +676,7 @@
     <w:tbl>
       <w:tblPr>
         <w:tblStyle w:val="TableGrid"/>
-        <w:tblW w:w="0" w:type="auto"/>
+        <w:tblW w:w="8935" w:type="dxa"/>
         <w:tblInd w:w="988" w:type="dxa"/>
         <w:tblBorders>
           <w:top w:val="none" w:sz="0" w:space="0" w:color="auto"/>
@@ -691,7 +691,7 @@
       <w:tblGrid>
         <w:gridCol w:w="425"/>
         <w:gridCol w:w="4293"/>
-        <w:gridCol w:w="3645"/>
+        <w:gridCol w:w="4217"/>
       </w:tblGrid>
       <w:tr>
         <w:tc>
@@ -737,13 +737,13 @@
         </w:tc>
         <w:tc>
           <w:tcPr>
-            <w:tcW w:w="3645" w:type="dxa"/>
+            <w:tcW w:w="4217" w:type="dxa"/>
             <w:vAlign w:val="center"/>
           </w:tcPr>
           <w:p>
             <w:pPr>
               <w:spacing w:before="0" w:line="276" w:lineRule="auto"/>
-              <w:ind w:leftChars="0" w:left="0" w:firstLineChars="0" w:firstLine="0"/>
+              <w:ind w:leftChars="0" w:left="0" w:right="-243" w:firstLineChars="0" w:firstLine="0"/>
               <w:jc w:val="left"/>
             </w:pPr>
             <w:r>
@@ -826,13 +826,13 @@
         </w:tc>
         <w:tc>
           <w:tcPr>
-            <w:tcW w:w="3645" w:type="dxa"/>
+            <w:tcW w:w="4217" w:type="dxa"/>
             <w:vAlign w:val="center"/>
           </w:tcPr>
           <w:p>
             <w:pPr>
               <w:spacing w:before="0" w:line="276" w:lineRule="auto"/>
-              <w:ind w:leftChars="0" w:left="0" w:firstLineChars="0" w:firstLine="0"/>
+              <w:ind w:leftChars="0" w:left="0" w:right="-243" w:firstLineChars="0" w:firstLine="0"/>
               <w:jc w:val="left"/>
             </w:pPr>
             <w:r>
@@ -1465,7 +1465,7 @@
 </file>
 
 <file path=word/endnotes.xml><?xml version="1.0" encoding="utf-8"?>
-<w:endnotes xmlns:wpc="http://schemas.microsoft.com/office/word/2010/wordprocessingCanvas" xmlns:cx="http://schemas.microsoft.com/office/drawing/2014/chartex" xmlns:cx1="http://schemas.microsoft.com/office/drawing/2015/9/8/chartex" xmlns:cx2="http://schemas.microsoft.com/office/drawing/2015/10/21/chartex" xmlns:cx3="http://schemas.microsoft.com/office/drawing/2016/5/9/chartex" xmlns:cx4="http://schemas.microsoft.com/office/drawing/2016/5/10/chartex" xmlns:cx5="http://schemas.microsoft.com/office/drawing/2016/5/11/chartex" xmlns:cx6="http://schemas.microsoft.com/office/drawing/2016/5/12/chartex" xmlns:cx7="http://schemas.microsoft.com/office/drawing/2016/5/13/chartex" xmlns:cx8="http://schemas.microsoft.com/office/drawing/2016/5/14/chartex" xmlns:mc="http://schemas.openxmlformats.org/markup-compatibility/2006" xmlns:aink="http://schemas.microsoft.com/office/drawing/2016/ink" xmlns:am3d="http://schemas.microsoft.com/office/drawing/2017/model3d" xmlns:o="urn:schemas-microsoft-com:office:office" xmlns:oel="http://schemas.microsoft.com/office/2019/extlst" xmlns:r="http://schemas.openxmlformats.org/officeDocument/2006/relationships" xmlns:m="http://schemas.openxmlformats.org/officeDocument/2006/math" xmlns:v="urn:schemas-microsoft-com:vml" xmlns:wp14="http://schemas.microsoft.com/office/word/2010/wordprocessingDrawing" xmlns:wp="http://schemas.openxmlformats.org/drawingml/2006/wordprocessingDrawing" xmlns:w10="urn:schemas-microsoft-com:office:word" xmlns:w="http://schemas.openxmlformats.org/wordprocessingml/2006/main" xmlns:w14="http://schemas.microsoft.com/office/word/2010/wordml" xmlns:w15="http://schemas.microsoft.com/office/word/2012/wordml" xmlns:w16cex="http://schemas.microsoft.com/office/word/2018/wordml/cex" xmlns:w16cid="http://schemas.microsoft.com/office/word/2016/wordml/cid" xmlns:w16="http://schemas.microsoft.com/office/word/2018/wordml" xmlns:w16du="http://schemas.microsoft.com/office/word/2023/wordml/word16du" xmlns:w16sdtdh="http://schemas.microsoft.com/office/word/2020/wordml/sdtdatahash" xmlns:w16se="http://schemas.microsoft.com/office/word/2015/wordml/symex" xmlns:wpg="http://schemas.microsoft.com/office/word/2010/wordprocessingGroup" xmlns:wpi="http://schemas.microsoft.com/office/word/2010/wordprocessingInk" xmlns:wne="http://schemas.microsoft.com/office/word/2006/wordml" xmlns:wps="http://schemas.microsoft.com/office/word/2010/wordprocessingShape" mc:Ignorable="w14 w15 w16se w16cid w16 w16cex w16sdtdh wp14">
+<w:endnotes xmlns:wpc="http://schemas.microsoft.com/office/word/2010/wordprocessingCanvas" xmlns:cx="http://schemas.microsoft.com/office/drawing/2014/chartex" xmlns:cx1="http://schemas.microsoft.com/office/drawing/2015/9/8/chartex" xmlns:cx2="http://schemas.microsoft.com/office/drawing/2015/10/21/chartex" xmlns:cx3="http://schemas.microsoft.com/office/drawing/2016/5/9/chartex" xmlns:cx4="http://schemas.microsoft.com/office/drawing/2016/5/10/chartex" xmlns:cx5="http://schemas.microsoft.com/office/drawing/2016/5/11/chartex" xmlns:cx6="http://schemas.microsoft.com/office/drawing/2016/5/12/chartex" xmlns:cx7="http://schemas.microsoft.com/office/drawing/2016/5/13/chartex" xmlns:cx8="http://schemas.microsoft.com/office/drawing/2016/5/14/chartex" xmlns:mc="http://schemas.openxmlformats.org/markup-compatibility/2006" xmlns:aink="http://schemas.microsoft.com/office/drawing/2016/ink" xmlns:am3d="http://schemas.microsoft.com/office/drawing/2017/model3d" xmlns:o="urn:schemas-microsoft-com:office:office" xmlns:oel="http://schemas.microsoft.com/office/2019/extlst" xmlns:r="http://schemas.openxmlformats.org/officeDocument/2006/relationships" xmlns:m="http://schemas.openxmlformats.org/officeDocument/2006/math" xmlns:v="urn:schemas-microsoft-com:vml" xmlns:wp14="http://schemas.microsoft.com/office/word/2010/wordprocessingDrawing" xmlns:wp="http://schemas.openxmlformats.org/drawingml/2006/wordprocessingDrawing" xmlns:w10="urn:schemas-microsoft-com:office:word" xmlns:w="http://schemas.openxmlformats.org/wordprocessingml/2006/main" xmlns:w14="http://schemas.microsoft.com/office/word/2010/wordml" xmlns:w15="http://schemas.microsoft.com/office/word/2012/wordml" xmlns:w16cex="http://schemas.microsoft.com/office/word/2018/wordml/cex" xmlns:w16cid="http://schemas.microsoft.com/office/word/2016/wordml/cid" xmlns:w16="http://schemas.microsoft.com/office/word/2018/wordml" xmlns:w16sdtdh="http://schemas.microsoft.com/office/word/2020/wordml/sdtdatahash" xmlns:w16se="http://schemas.microsoft.com/office/word/2015/wordml/symex" xmlns:wpg="http://schemas.microsoft.com/office/word/2010/wordprocessingGroup" xmlns:wpi="http://schemas.microsoft.com/office/word/2010/wordprocessingInk" xmlns:wne="http://schemas.microsoft.com/office/word/2006/wordml" xmlns:wps="http://schemas.microsoft.com/office/word/2010/wordprocessingShape" mc:Ignorable="w14 w15 w16se w16cid w16 w16cex w16sdtdh wp14">
   <w:endnote w:type="separator" w:id="-1">
     <w:p>
       <w:pPr>
@@ -1492,7 +1492,7 @@
 </file>
 
 <file path=word/footer1.xml><?xml version="1.0" encoding="utf-8"?>
-<w:ftr xmlns:wpc="http://schemas.microsoft.com/office/word/2010/wordprocessingCanvas" xmlns:cx="http://schemas.microsoft.com/office/drawing/2014/chartex" xmlns:cx1="http://schemas.microsoft.com/office/drawing/2015/9/8/chartex" xmlns:cx2="http://schemas.microsoft.com/office/drawing/2015/10/21/chartex" xmlns:cx3="http://schemas.microsoft.com/office/drawing/2016/5/9/chartex" xmlns:cx4="http://schemas.microsoft.com/office/drawing/2016/5/10/chartex" xmlns:cx5="http://schemas.microsoft.com/office/drawing/2016/5/11/chartex" xmlns:cx6="http://schemas.microsoft.com/office/drawing/2016/5/12/chartex" xmlns:cx7="http://schemas.microsoft.com/office/drawing/2016/5/13/chartex" xmlns:cx8="http://schemas.microsoft.com/office/drawing/2016/5/14/chartex" xmlns:mc="http://schemas.openxmlformats.org/markup-compatibility/2006" xmlns:aink="http://schemas.microsoft.com/office/drawing/2016/ink" xmlns:am3d="http://schemas.microsoft.com/office/drawing/2017/model3d" xmlns:o="urn:schemas-microsoft-com:office:office" xmlns:oel="http://schemas.microsoft.com/office/2019/extlst" xmlns:r="http://schemas.openxmlformats.org/officeDocument/2006/relationships" xmlns:m="http://schemas.openxmlformats.org/officeDocument/2006/math" xmlns:v="urn:schemas-microsoft-com:vml" xmlns:wp14="http://schemas.microsoft.com/office/word/2010/wordprocessingDrawing" xmlns:wp="http://schemas.openxmlformats.org/drawingml/2006/wordprocessingDrawing" xmlns:w10="urn:schemas-microsoft-com:office:word" xmlns:w="http://schemas.openxmlformats.org/wordprocessingml/2006/main" xmlns:w14="http://schemas.microsoft.com/office/word/2010/wordml" xmlns:w15="http://schemas.microsoft.com/office/word/2012/wordml" xmlns:w16cex="http://schemas.microsoft.com/office/word/2018/wordml/cex" xmlns:w16cid="http://schemas.microsoft.com/office/word/2016/wordml/cid" xmlns:w16="http://schemas.microsoft.com/office/word/2018/wordml" xmlns:w16du="http://schemas.microsoft.com/office/word/2023/wordml/word16du" xmlns:w16sdtdh="http://schemas.microsoft.com/office/word/2020/wordml/sdtdatahash" xmlns:w16se="http://schemas.microsoft.com/office/word/2015/wordml/symex" xmlns:wpg="http://schemas.microsoft.com/office/word/2010/wordprocessingGroup" xmlns:wpi="http://schemas.microsoft.com/office/word/2010/wordprocessingInk" xmlns:wne="http://schemas.microsoft.com/office/word/2006/wordml" xmlns:wps="http://schemas.microsoft.com/office/word/2010/wordprocessingShape" mc:Ignorable="w14 w15 w16se w16cid w16 w16cex w16sdtdh wp14">
+<w:ftr xmlns:wpc="http://schemas.microsoft.com/office/word/2010/wordprocessingCanvas" xmlns:cx="http://schemas.microsoft.com/office/drawing/2014/chartex" xmlns:cx1="http://schemas.microsoft.com/office/drawing/2015/9/8/chartex" xmlns:cx2="http://schemas.microsoft.com/office/drawing/2015/10/21/chartex" xmlns:cx3="http://schemas.microsoft.com/office/drawing/2016/5/9/chartex" xmlns:cx4="http://schemas.microsoft.com/office/drawing/2016/5/10/chartex" xmlns:cx5="http://schemas.microsoft.com/office/drawing/2016/5/11/chartex" xmlns:cx6="http://schemas.microsoft.com/office/drawing/2016/5/12/chartex" xmlns:cx7="http://schemas.microsoft.com/office/drawing/2016/5/13/chartex" xmlns:cx8="http://schemas.microsoft.com/office/drawing/2016/5/14/chartex" xmlns:mc="http://schemas.openxmlformats.org/markup-compatibility/2006" xmlns:aink="http://schemas.microsoft.com/office/drawing/2016/ink" xmlns:am3d="http://schemas.microsoft.com/office/drawing/2017/model3d" xmlns:o="urn:schemas-microsoft-com:office:office" xmlns:oel="http://schemas.microsoft.com/office/2019/extlst" xmlns:r="http://schemas.openxmlformats.org/officeDocument/2006/relationships" xmlns:m="http://schemas.openxmlformats.org/officeDocument/2006/math" xmlns:v="urn:schemas-microsoft-com:vml" xmlns:wp14="http://schemas.microsoft.com/office/word/2010/wordprocessingDrawing" xmlns:wp="http://schemas.openxmlformats.org/drawingml/2006/wordprocessingDrawing" xmlns:w10="urn:schemas-microsoft-com:office:word" xmlns:w="http://schemas.openxmlformats.org/wordprocessingml/2006/main" xmlns:w14="http://schemas.microsoft.com/office/word/2010/wordml" xmlns:w15="http://schemas.microsoft.com/office/word/2012/wordml" xmlns:w16cex="http://schemas.microsoft.com/office/word/2018/wordml/cex" xmlns:w16cid="http://schemas.microsoft.com/office/word/2016/wordml/cid" xmlns:w16="http://schemas.microsoft.com/office/word/2018/wordml" xmlns:w16sdtdh="http://schemas.microsoft.com/office/word/2020/wordml/sdtdatahash" xmlns:w16se="http://schemas.microsoft.com/office/word/2015/wordml/symex" xmlns:wpg="http://schemas.microsoft.com/office/word/2010/wordprocessingGroup" xmlns:wpi="http://schemas.microsoft.com/office/word/2010/wordprocessingInk" xmlns:wne="http://schemas.microsoft.com/office/word/2006/wordml" xmlns:wps="http://schemas.microsoft.com/office/word/2010/wordprocessingShape" mc:Ignorable="w14 w15 w16se w16cid w16 w16cex w16sdtdh wp14">
   <w:p>
     <w:pPr>
       <w:pBdr>
@@ -1562,7 +1562,7 @@
             </wp:anchor>
           </w:drawing>
         </mc:Choice>
-        <mc:Fallback xmlns:dgm="http://schemas.openxmlformats.org/drawingml/2006/diagram" xmlns:lc="http://schemas.openxmlformats.org/drawingml/2006/lockedCanvas" xmlns:c="http://schemas.openxmlformats.org/drawingml/2006/chart" xmlns:pic="http://schemas.openxmlformats.org/drawingml/2006/picture" xmlns:a="http://schemas.openxmlformats.org/drawingml/2006/main" xmlns:sl="http://schemas.openxmlformats.org/schemaLibrary/2006/main">
+        <mc:Fallback xmlns:w16du="http://schemas.microsoft.com/office/word/2023/wordml/word16du" xmlns:dgm="http://schemas.openxmlformats.org/drawingml/2006/diagram" xmlns:lc="http://schemas.openxmlformats.org/drawingml/2006/lockedCanvas" xmlns:c="http://schemas.openxmlformats.org/drawingml/2006/chart" xmlns:pic="http://schemas.openxmlformats.org/drawingml/2006/picture" xmlns:a="http://schemas.openxmlformats.org/drawingml/2006/main" xmlns:sl="http://schemas.openxmlformats.org/schemaLibrary/2006/main">
           <w:drawing>
             <wp:anchor allowOverlap="1" behindDoc="0" distB="0" distT="0" distL="114300" distR="114300" hidden="0" layoutInCell="1" locked="0" relativeHeight="0" simplePos="0">
               <wp:simplePos x="0" y="0"/>
@@ -1761,7 +1761,7 @@
 </file>
 
 <file path=word/footnotes.xml><?xml version="1.0" encoding="utf-8"?>
-<w:footnotes xmlns:wpc="http://schemas.microsoft.com/office/word/2010/wordprocessingCanvas" xmlns:cx="http://schemas.microsoft.com/office/drawing/2014/chartex" xmlns:cx1="http://schemas.microsoft.com/office/drawing/2015/9/8/chartex" xmlns:cx2="http://schemas.microsoft.com/office/drawing/2015/10/21/chartex" xmlns:cx3="http://schemas.microsoft.com/office/drawing/2016/5/9/chartex" xmlns:cx4="http://schemas.microsoft.com/office/drawing/2016/5/10/chartex" xmlns:cx5="http://schemas.microsoft.com/office/drawing/2016/5/11/chartex" xmlns:cx6="http://schemas.microsoft.com/office/drawing/2016/5/12/chartex" xmlns:cx7="http://schemas.microsoft.com/office/drawing/2016/5/13/chartex" xmlns:cx8="http://schemas.microsoft.com/office/drawing/2016/5/14/chartex" xmlns:mc="http://schemas.openxmlformats.org/markup-compatibility/2006" xmlns:aink="http://schemas.microsoft.com/office/drawing/2016/ink" xmlns:am3d="http://schemas.microsoft.com/office/drawing/2017/model3d" xmlns:o="urn:schemas-microsoft-com:office:office" xmlns:oel="http://schemas.microsoft.com/office/2019/extlst" xmlns:r="http://schemas.openxmlformats.org/officeDocument/2006/relationships" xmlns:m="http://schemas.openxmlformats.org/officeDocument/2006/math" xmlns:v="urn:schemas-microsoft-com:vml" xmlns:wp14="http://schemas.microsoft.com/office/word/2010/wordprocessingDrawing" xmlns:wp="http://schemas.openxmlformats.org/drawingml/2006/wordprocessingDrawing" xmlns:w10="urn:schemas-microsoft-com:office:word" xmlns:w="http://schemas.openxmlformats.org/wordprocessingml/2006/main" xmlns:w14="http://schemas.microsoft.com/office/word/2010/wordml" xmlns:w15="http://schemas.microsoft.com/office/word/2012/wordml" xmlns:w16cex="http://schemas.microsoft.com/office/word/2018/wordml/cex" xmlns:w16cid="http://schemas.microsoft.com/office/word/2016/wordml/cid" xmlns:w16="http://schemas.microsoft.com/office/word/2018/wordml" xmlns:w16du="http://schemas.microsoft.com/office/word/2023/wordml/word16du" xmlns:w16sdtdh="http://schemas.microsoft.com/office/word/2020/wordml/sdtdatahash" xmlns:w16se="http://schemas.microsoft.com/office/word/2015/wordml/symex" xmlns:wpg="http://schemas.microsoft.com/office/word/2010/wordprocessingGroup" xmlns:wpi="http://schemas.microsoft.com/office/word/2010/wordprocessingInk" xmlns:wne="http://schemas.microsoft.com/office/word/2006/wordml" xmlns:wps="http://schemas.microsoft.com/office/word/2010/wordprocessingShape" mc:Ignorable="w14 w15 w16se w16cid w16 w16cex w16sdtdh wp14">
+<w:footnotes xmlns:wpc="http://schemas.microsoft.com/office/word/2010/wordprocessingCanvas" xmlns:cx="http://schemas.microsoft.com/office/drawing/2014/chartex" xmlns:cx1="http://schemas.microsoft.com/office/drawing/2015/9/8/chartex" xmlns:cx2="http://schemas.microsoft.com/office/drawing/2015/10/21/chartex" xmlns:cx3="http://schemas.microsoft.com/office/drawing/2016/5/9/chartex" xmlns:cx4="http://schemas.microsoft.com/office/drawing/2016/5/10/chartex" xmlns:cx5="http://schemas.microsoft.com/office/drawing/2016/5/11/chartex" xmlns:cx6="http://schemas.microsoft.com/office/drawing/2016/5/12/chartex" xmlns:cx7="http://schemas.microsoft.com/office/drawing/2016/5/13/chartex" xmlns:cx8="http://schemas.microsoft.com/office/drawing/2016/5/14/chartex" xmlns:mc="http://schemas.openxmlformats.org/markup-compatibility/2006" xmlns:aink="http://schemas.microsoft.com/office/drawing/2016/ink" xmlns:am3d="http://schemas.microsoft.com/office/drawing/2017/model3d" xmlns:o="urn:schemas-microsoft-com:office:office" xmlns:oel="http://schemas.microsoft.com/office/2019/extlst" xmlns:r="http://schemas.openxmlformats.org/officeDocument/2006/relationships" xmlns:m="http://schemas.openxmlformats.org/officeDocument/2006/math" xmlns:v="urn:schemas-microsoft-com:vml" xmlns:wp14="http://schemas.microsoft.com/office/word/2010/wordprocessingDrawing" xmlns:wp="http://schemas.openxmlformats.org/drawingml/2006/wordprocessingDrawing" xmlns:w10="urn:schemas-microsoft-com:office:word" xmlns:w="http://schemas.openxmlformats.org/wordprocessingml/2006/main" xmlns:w14="http://schemas.microsoft.com/office/word/2010/wordml" xmlns:w15="http://schemas.microsoft.com/office/word/2012/wordml" xmlns:w16cex="http://schemas.microsoft.com/office/word/2018/wordml/cex" xmlns:w16cid="http://schemas.microsoft.com/office/word/2016/wordml/cid" xmlns:w16="http://schemas.microsoft.com/office/word/2018/wordml" xmlns:w16sdtdh="http://schemas.microsoft.com/office/word/2020/wordml/sdtdatahash" xmlns:w16se="http://schemas.microsoft.com/office/word/2015/wordml/symex" xmlns:wpg="http://schemas.microsoft.com/office/word/2010/wordprocessingGroup" xmlns:wpi="http://schemas.microsoft.com/office/word/2010/wordprocessingInk" xmlns:wne="http://schemas.microsoft.com/office/word/2006/wordml" xmlns:wps="http://schemas.microsoft.com/office/word/2010/wordprocessingShape" mc:Ignorable="w14 w15 w16se w16cid w16 w16cex w16sdtdh wp14">
   <w:footnote w:type="separator" w:id="-1">
     <w:p>
       <w:pPr>
@@ -1788,7 +1788,7 @@
 </file>
 
 <file path=word/numbering.xml><?xml version="1.0" encoding="utf-8"?>
-<w:numbering xmlns:wpc="http://schemas.microsoft.com/office/word/2010/wordprocessingCanvas" xmlns:cx="http://schemas.microsoft.com/office/drawing/2014/chartex" xmlns:cx1="http://schemas.microsoft.com/office/drawing/2015/9/8/chartex" xmlns:cx2="http://schemas.microsoft.com/office/drawing/2015/10/21/chartex" xmlns:cx3="http://schemas.microsoft.com/office/drawing/2016/5/9/chartex" xmlns:cx4="http://schemas.microsoft.com/office/drawing/2016/5/10/chartex" xmlns:cx5="http://schemas.microsoft.com/office/drawing/2016/5/11/chartex" xmlns:cx6="http://schemas.microsoft.com/office/drawing/2016/5/12/chartex" xmlns:cx7="http://schemas.microsoft.com/office/drawing/2016/5/13/chartex" xmlns:cx8="http://schemas.microsoft.com/office/drawing/2016/5/14/chartex" xmlns:mc="http://schemas.openxmlformats.org/markup-compatibility/2006" xmlns:aink="http://schemas.microsoft.com/office/drawing/2016/ink" xmlns:am3d="http://schemas.microsoft.com/office/drawing/2017/model3d" xmlns:o="urn:schemas-microsoft-com:office:office" xmlns:oel="http://schemas.microsoft.com/office/2019/extlst" xmlns:r="http://schemas.openxmlformats.org/officeDocument/2006/relationships" xmlns:m="http://schemas.openxmlformats.org/officeDocument/2006/math" xmlns:v="urn:schemas-microsoft-com:vml" xmlns:wp14="http://schemas.microsoft.com/office/word/2010/wordprocessingDrawing" xmlns:wp="http://schemas.openxmlformats.org/drawingml/2006/wordprocessingDrawing" xmlns:w10="urn:schemas-microsoft-com:office:word" xmlns:w="http://schemas.openxmlformats.org/wordprocessingml/2006/main" xmlns:w14="http://schemas.microsoft.com/office/word/2010/wordml" xmlns:w15="http://schemas.microsoft.com/office/word/2012/wordml" xmlns:w16cex="http://schemas.microsoft.com/office/word/2018/wordml/cex" xmlns:w16cid="http://schemas.microsoft.com/office/word/2016/wordml/cid" xmlns:w16="http://schemas.microsoft.com/office/word/2018/wordml" xmlns:w16du="http://schemas.microsoft.com/office/word/2023/wordml/word16du" xmlns:w16sdtdh="http://schemas.microsoft.com/office/word/2020/wordml/sdtdatahash" xmlns:w16se="http://schemas.microsoft.com/office/word/2015/wordml/symex" xmlns:wpg="http://schemas.microsoft.com/office/word/2010/wordprocessingGroup" xmlns:wpi="http://schemas.microsoft.com/office/word/2010/wordprocessingInk" xmlns:wne="http://schemas.microsoft.com/office/word/2006/wordml" xmlns:wps="http://schemas.microsoft.com/office/word/2010/wordprocessingShape" mc:Ignorable="w14 w15 w16se w16cid w16 w16cex w16sdtdh wp14">
+<w:numbering xmlns:wpc="http://schemas.microsoft.com/office/word/2010/wordprocessingCanvas" xmlns:cx="http://schemas.microsoft.com/office/drawing/2014/chartex" xmlns:cx1="http://schemas.microsoft.com/office/drawing/2015/9/8/chartex" xmlns:cx2="http://schemas.microsoft.com/office/drawing/2015/10/21/chartex" xmlns:cx3="http://schemas.microsoft.com/office/drawing/2016/5/9/chartex" xmlns:cx4="http://schemas.microsoft.com/office/drawing/2016/5/10/chartex" xmlns:cx5="http://schemas.microsoft.com/office/drawing/2016/5/11/chartex" xmlns:cx6="http://schemas.microsoft.com/office/drawing/2016/5/12/chartex" xmlns:cx7="http://schemas.microsoft.com/office/drawing/2016/5/13/chartex" xmlns:cx8="http://schemas.microsoft.com/office/drawing/2016/5/14/chartex" xmlns:mc="http://schemas.openxmlformats.org/markup-compatibility/2006" xmlns:aink="http://schemas.microsoft.com/office/drawing/2016/ink" xmlns:am3d="http://schemas.microsoft.com/office/drawing/2017/model3d" xmlns:o="urn:schemas-microsoft-com:office:office" xmlns:oel="http://schemas.microsoft.com/office/2019/extlst" xmlns:r="http://schemas.openxmlformats.org/officeDocument/2006/relationships" xmlns:m="http://schemas.openxmlformats.org/officeDocument/2006/math" xmlns:v="urn:schemas-microsoft-com:vml" xmlns:wp14="http://schemas.microsoft.com/office/word/2010/wordprocessingDrawing" xmlns:wp="http://schemas.openxmlformats.org/drawingml/2006/wordprocessingDrawing" xmlns:w10="urn:schemas-microsoft-com:office:word" xmlns:w="http://schemas.openxmlformats.org/wordprocessingml/2006/main" xmlns:w14="http://schemas.microsoft.com/office/word/2010/wordml" xmlns:w15="http://schemas.microsoft.com/office/word/2012/wordml" xmlns:w16cex="http://schemas.microsoft.com/office/word/2018/wordml/cex" xmlns:w16cid="http://schemas.microsoft.com/office/word/2016/wordml/cid" xmlns:w16="http://schemas.microsoft.com/office/word/2018/wordml" xmlns:w16sdtdh="http://schemas.microsoft.com/office/word/2020/wordml/sdtdatahash" xmlns:w16se="http://schemas.microsoft.com/office/word/2015/wordml/symex" xmlns:wpg="http://schemas.microsoft.com/office/word/2010/wordprocessingGroup" xmlns:wpi="http://schemas.microsoft.com/office/word/2010/wordprocessingInk" xmlns:wne="http://schemas.microsoft.com/office/word/2006/wordml" xmlns:wps="http://schemas.microsoft.com/office/word/2010/wordprocessingShape" mc:Ignorable="w14 w15 w16se w16cid w16 w16cex w16sdtdh wp14">
   <w:abstractNum w:abstractNumId="0" w15:restartNumberingAfterBreak="0">
     <w:nsid w:val="009805C6"/>
     <w:multiLevelType w:val="hybridMultilevel"/>

</xml_diff>